<commit_message>
changed updated picture on the docx file
</commit_message>
<xml_diff>
--- a/Report/Report.docx
+++ b/Report/Report.docx
@@ -3,12 +3,28 @@
 <w:document xmlns:wpc="http://schemas.microsoft.com/office/word/2010/wordprocessingCanvas" xmlns:cx="http://schemas.microsoft.com/office/drawing/2014/chartex" xmlns:cx1="http://schemas.microsoft.com/office/drawing/2015/9/8/chartex" xmlns:cx2="http://schemas.microsoft.com/office/drawing/2015/10/21/chartex" xmlns:cx3="http://schemas.microsoft.com/office/drawing/2016/5/9/chartex" xmlns:cx4="http://schemas.microsoft.com/office/drawing/2016/5/10/chartex" xmlns:cx5="http://schemas.microsoft.com/office/drawing/2016/5/11/chartex" xmlns:cx6="http://schemas.microsoft.com/office/drawing/2016/5/12/chartex" xmlns:cx7="http://schemas.microsoft.com/office/drawing/2016/5/13/chartex" xmlns:cx8="http://schemas.microsoft.com/office/drawing/2016/5/14/chartex" xmlns:mc="http://schemas.openxmlformats.org/markup-compatibility/2006" xmlns:aink="http://schemas.microsoft.com/office/drawing/2016/ink" xmlns:am3d="http://schemas.microsoft.com/office/drawing/2017/model3d" xmlns:o="urn:schemas-microsoft-com:office:office" xmlns:r="http://schemas.openxmlformats.org/officeDocument/2006/relationships" xmlns:m="http://schemas.openxmlformats.org/officeDocument/2006/math" xmlns:v="urn:schemas-microsoft-com:vml" xmlns:wp14="http://schemas.microsoft.com/office/word/2010/wordprocessingDrawing" xmlns:wp="http://schemas.openxmlformats.org/drawingml/2006/wordprocessingDrawing" xmlns:w10="urn:schemas-microsoft-com:office:word" xmlns:w="http://schemas.openxmlformats.org/wordprocessingml/2006/main" xmlns:w14="http://schemas.microsoft.com/office/word/2010/wordml" xmlns:w15="http://schemas.microsoft.com/office/word/2012/wordml" xmlns:w16cex="http://schemas.microsoft.com/office/word/2018/wordml/cex" xmlns:w16cid="http://schemas.microsoft.com/office/word/2016/wordml/cid" xmlns:w16="http://schemas.microsoft.com/office/word/2018/wordml" xmlns:w16sdtdh="http://schemas.microsoft.com/office/word/2020/wordml/sdtdatahash" xmlns:w16se="http://schemas.microsoft.com/office/word/2015/wordml/symex" xmlns:wpg="http://schemas.microsoft.com/office/word/2010/wordprocessingGroup" xmlns:wpi="http://schemas.microsoft.com/office/word/2010/wordprocessingInk" xmlns:wne="http://schemas.microsoft.com/office/word/2006/wordml" xmlns:wps="http://schemas.microsoft.com/office/word/2010/wordprocessingShape" mc:Ignorable="w14 w15 w16se w16cid w16 w16cex w16sdtdh wp14">
   <w:body>
     <w:p>
-      <w:r>
+      <w:pPr>
+        <w:rPr>
+          <w:lang w:val="en-US"/>
+        </w:rPr>
+      </w:pPr>
+      <w:r>
+        <w:rPr>
+          <w:lang w:val="en-US"/>
+        </w:rPr>
         <w:t>Mauricio Murillo, Johnny Hoang</w:t>
       </w:r>
     </w:p>
     <w:p>
-      <w:r>
+      <w:pPr>
+        <w:rPr>
+          <w:lang w:val="en-US"/>
+        </w:rPr>
+      </w:pPr>
+      <w:r>
+        <w:rPr>
+          <w:lang w:val="en-US"/>
+        </w:rPr>
         <w:t>Dirk Dubois</w:t>
       </w:r>
     </w:p>
@@ -48,43 +64,13 @@
         <w:rPr>
           <w:lang w:val="en-US"/>
         </w:rPr>
-        <w:t xml:space="preserve">Analysis </w:t>
-      </w:r>
-      <w:r>
-        <w:rPr>
-          <w:lang w:val="en-US"/>
-        </w:rPr>
-        <w:t>R</w:t>
-      </w:r>
-      <w:r>
-        <w:rPr>
-          <w:lang w:val="en-US"/>
-        </w:rPr>
-        <w:t xml:space="preserve">eport of the Dawson </w:t>
-      </w:r>
-      <w:r>
-        <w:rPr>
-          <w:lang w:val="en-US"/>
-        </w:rPr>
-        <w:t>C</w:t>
-      </w:r>
-      <w:r>
-        <w:rPr>
-          <w:lang w:val="en-US"/>
-        </w:rPr>
-        <w:t xml:space="preserve">ollege’s </w:t>
-      </w:r>
-      <w:r>
-        <w:rPr>
-          <w:lang w:val="en-US"/>
-        </w:rPr>
-        <w:t>S</w:t>
-      </w:r>
-      <w:r>
-        <w:rPr>
-          <w:lang w:val="en-US"/>
-        </w:rPr>
-        <w:t>ubreddit</w:t>
+        <w:t>Analysis report of the Dawson c</w:t>
+      </w:r>
+      <w:r>
+        <w:rPr>
+          <w:lang w:val="en-US"/>
+        </w:rPr>
+        <w:t>ollege’s subreddit</w:t>
       </w:r>
     </w:p>
     <w:p>
@@ -444,12 +430,26 @@
         </w:rPr>
         <w:t xml:space="preserve">(Diploma of Secondary Studies) up to 88 </w:t>
       </w:r>
-      <w:r>
-        <w:rPr>
-          <w:lang w:val="en-US"/>
-        </w:rPr>
-        <w:t>times,</w:t>
-      </w:r>
+      <w:proofErr w:type="gramStart"/>
+      <w:r>
+        <w:rPr>
+          <w:lang w:val="en-US"/>
+        </w:rPr>
+        <w:t>times</w:t>
+      </w:r>
+      <w:r>
+        <w:rPr>
+          <w:lang w:val="en-US"/>
+        </w:rPr>
+        <w:t xml:space="preserve"> </w:t>
+      </w:r>
+      <w:r>
+        <w:rPr>
+          <w:lang w:val="en-US"/>
+        </w:rPr>
+        <w:t>,</w:t>
+      </w:r>
+      <w:proofErr w:type="gramEnd"/>
       <w:r>
         <w:rPr>
           <w:lang w:val="en-US"/>
@@ -466,13 +466,7 @@
         <w:rPr>
           <w:lang w:val="en-US"/>
         </w:rPr>
-        <w:t xml:space="preserve">appears </w:t>
-      </w:r>
-      <w:r>
-        <w:rPr>
-          <w:lang w:val="en-US"/>
-        </w:rPr>
-        <w:t xml:space="preserve">59 times meaning that people ask if their SEC IV and SEC V are enough to be accepted into the program. </w:t>
+        <w:t xml:space="preserve">appears 59 times meaning that people ask if their SEC IV and SEC V are enough to be accepted into the program. </w:t>
       </w:r>
     </w:p>
     <w:p>
@@ -549,13 +543,7 @@
         <w:rPr>
           <w:lang w:val="en-US"/>
         </w:rPr>
-        <w:t>that the program will lead to and the degrees that can be obtained with the program.</w:t>
-      </w:r>
-      <w:r>
-        <w:rPr>
-          <w:lang w:val="en-US"/>
-        </w:rPr>
-        <w:t xml:space="preserve"> </w:t>
+        <w:t xml:space="preserve">that the program will lead to and the degrees that can be obtained with the program. </w:t>
       </w:r>
     </w:p>
     <w:p>
@@ -716,13 +704,7 @@
         <w:rPr>
           <w:lang w:val="en-US"/>
         </w:rPr>
-        <w:t xml:space="preserve"> which is the time to </w:t>
-      </w:r>
-      <w:r>
-        <w:rPr>
-          <w:lang w:val="en-US"/>
-        </w:rPr>
-        <w:t xml:space="preserve">apply for the Winter Semester. </w:t>
+        <w:t xml:space="preserve"> which is the time to apply for the Winter Semester. </w:t>
       </w:r>
       <w:r>
         <w:rPr>
@@ -754,32 +736,40 @@
           <w:lang w:val="en-US"/>
         </w:rPr>
       </w:pPr>
+    </w:p>
+    <w:p>
+      <w:pPr>
+        <w:ind w:left="5040"/>
+        <w:rPr>
+          <w:lang w:val="en-US"/>
+        </w:rPr>
+      </w:pPr>
       <w:r>
         <w:rPr>
           <w:noProof/>
           <w:lang w:val="en-US"/>
         </w:rPr>
         <w:drawing>
-          <wp:anchor distT="0" distB="0" distL="114300" distR="114300" simplePos="0" relativeHeight="251662336" behindDoc="1" locked="0" layoutInCell="1" allowOverlap="1" wp14:anchorId="5F2A9A20" wp14:editId="7A06DA23">
+          <wp:anchor distT="0" distB="0" distL="114300" distR="114300" simplePos="0" relativeHeight="251664384" behindDoc="1" locked="0" layoutInCell="1" allowOverlap="1" wp14:anchorId="44DEA411" wp14:editId="639E39B0">
             <wp:simplePos x="0" y="0"/>
             <wp:positionH relativeFrom="margin">
-              <wp:posOffset>-415290</wp:posOffset>
+              <wp:align>left</wp:align>
             </wp:positionH>
             <wp:positionV relativeFrom="paragraph">
-              <wp:posOffset>254000</wp:posOffset>
+              <wp:posOffset>14605</wp:posOffset>
             </wp:positionV>
-            <wp:extent cx="3790950" cy="3359785"/>
+            <wp:extent cx="3257550" cy="3339465"/>
             <wp:effectExtent l="0" t="0" r="0" b="0"/>
             <wp:wrapTight wrapText="bothSides">
               <wp:wrapPolygon edited="0">
                 <wp:start x="0" y="0"/>
-                <wp:lineTo x="0" y="21433"/>
-                <wp:lineTo x="21491" y="21433"/>
-                <wp:lineTo x="21491" y="0"/>
+                <wp:lineTo x="0" y="21440"/>
+                <wp:lineTo x="21474" y="21440"/>
+                <wp:lineTo x="21474" y="0"/>
                 <wp:lineTo x="0" y="0"/>
               </wp:wrapPolygon>
             </wp:wrapTight>
-            <wp:docPr id="15" name="Picture 15"/>
+            <wp:docPr id="1" name="Picture 1"/>
             <wp:cNvGraphicFramePr>
               <a:graphicFrameLocks xmlns:a="http://schemas.openxmlformats.org/drawingml/2006/main" noChangeAspect="1"/>
             </wp:cNvGraphicFramePr>
@@ -787,26 +777,26 @@
               <a:graphicData uri="http://schemas.openxmlformats.org/drawingml/2006/picture">
                 <pic:pic xmlns:pic="http://schemas.openxmlformats.org/drawingml/2006/picture">
                   <pic:nvPicPr>
-                    <pic:cNvPr id="0" name="Picture 17"/>
+                    <pic:cNvPr id="0" name="Picture 1"/>
                     <pic:cNvPicPr>
                       <a:picLocks noChangeAspect="1" noChangeArrowheads="1"/>
                     </pic:cNvPicPr>
                   </pic:nvPicPr>
                   <pic:blipFill rotWithShape="1">
-                    <a:blip r:embed="rId8">
+                    <a:blip r:embed="rId8" cstate="print">
                       <a:extLst>
                         <a:ext uri="{28A0092B-C50C-407E-A947-70E740481C1C}">
                           <a14:useLocalDpi xmlns:a14="http://schemas.microsoft.com/office/drawing/2010/main" val="0"/>
                         </a:ext>
                       </a:extLst>
                     </a:blip>
-                    <a:srcRect l="6682" t="6778" r="7572" b="7402"/>
+                    <a:srcRect l="4776" t="7864" r="7021" b="4214"/>
                     <a:stretch/>
                   </pic:blipFill>
                   <pic:spPr bwMode="auto">
                     <a:xfrm>
                       <a:off x="0" y="0"/>
-                      <a:ext cx="3790950" cy="3359785"/>
+                      <a:ext cx="3258769" cy="3340798"/>
                     </a:xfrm>
                     <a:prstGeom prst="rect">
                       <a:avLst/>
@@ -833,14 +823,6 @@
           </wp:anchor>
         </w:drawing>
       </w:r>
-    </w:p>
-    <w:p>
-      <w:pPr>
-        <w:ind w:left="5040"/>
-        <w:rPr>
-          <w:lang w:val="en-US"/>
-        </w:rPr>
-      </w:pPr>
       <w:r>
         <w:rPr>
           <w:noProof/>
@@ -969,7 +951,25 @@
         <w:rPr>
           <w:lang w:val="en-US"/>
         </w:rPr>
-        <w:t>“program” and “choice”</w:t>
+        <w:t>“program”</w:t>
+      </w:r>
+      <w:r>
+        <w:rPr>
+          <w:lang w:val="en-US"/>
+        </w:rPr>
+        <w:t>,</w:t>
+      </w:r>
+      <w:r>
+        <w:rPr>
+          <w:lang w:val="en-US"/>
+        </w:rPr>
+        <w:t xml:space="preserve"> “choice”</w:t>
+      </w:r>
+      <w:r>
+        <w:rPr>
+          <w:lang w:val="en-US"/>
+        </w:rPr>
+        <w:t xml:space="preserve"> and “want”</w:t>
       </w:r>
       <w:r>
         <w:rPr>

</xml_diff>

<commit_message>
cleaned up the report
</commit_message>
<xml_diff>
--- a/Report/Report.docx
+++ b/Report/Report.docx
@@ -4,6 +4,7 @@
   <w:body>
     <w:p>
       <w:pPr>
+        <w:spacing w:after="360" w:line="480" w:lineRule="auto"/>
         <w:rPr>
           <w:lang w:val="en-US"/>
         </w:rPr>
@@ -17,6 +18,7 @@
     </w:p>
     <w:p>
       <w:pPr>
+        <w:spacing w:after="360" w:line="480" w:lineRule="auto"/>
         <w:rPr>
           <w:lang w:val="en-US"/>
         </w:rPr>
@@ -30,6 +32,7 @@
     </w:p>
     <w:p>
       <w:pPr>
+        <w:spacing w:after="360" w:line="480" w:lineRule="auto"/>
         <w:rPr>
           <w:lang w:val="en-US"/>
         </w:rPr>
@@ -55,6 +58,8 @@
     </w:p>
     <w:p>
       <w:pPr>
+        <w:pStyle w:val="Heading1"/>
+        <w:spacing w:before="0" w:after="360"/>
         <w:jc w:val="center"/>
         <w:rPr>
           <w:lang w:val="en-US"/>
@@ -75,6 +80,7 @@
     </w:p>
     <w:p>
       <w:pPr>
+        <w:spacing w:after="360" w:line="480" w:lineRule="auto"/>
         <w:rPr>
           <w:noProof/>
           <w:lang w:val="en-US"/>
@@ -120,18 +126,68 @@
           <w:noProof/>
           <w:lang w:val="en-US"/>
         </w:rPr>
-        <w:t xml:space="preserve">for computer science posts and comments are about admissions. We observed that these redditors are people who applied for the school but uncertain to </w:t>
-      </w:r>
-      <w:r>
-        <w:rPr>
-          <w:noProof/>
-          <w:lang w:val="en-US"/>
-        </w:rPr>
-        <w:t xml:space="preserve">join Dawson College. </w:t>
+        <w:t>for computer science posts and comments are about admissions.</w:t>
+      </w:r>
+      <w:r>
+        <w:rPr>
+          <w:noProof/>
+          <w:lang w:val="en-US"/>
+        </w:rPr>
+        <w:t xml:space="preserve"> </w:t>
+      </w:r>
+      <w:r>
+        <w:rPr>
+          <w:noProof/>
+          <w:lang w:val="en-US"/>
+        </w:rPr>
+        <w:t>We filtered out the computer science posts from the other posts in the Dawson subreddit by using keywords scrapped from the official dawson computer science website</w:t>
+      </w:r>
+      <w:r>
+        <w:rPr>
+          <w:noProof/>
+          <w:lang w:val="en-US"/>
+        </w:rPr>
+        <w:t>, which were stored in a database,</w:t>
+      </w:r>
+      <w:r>
+        <w:rPr>
+          <w:noProof/>
+          <w:lang w:val="en-US"/>
+        </w:rPr>
+        <w:t xml:space="preserve"> and some additional manual entries like “computer science”, “cs”, etc.</w:t>
+      </w:r>
+      <w:r>
+        <w:rPr>
+          <w:noProof/>
+          <w:lang w:val="en-US"/>
+        </w:rPr>
+        <w:t xml:space="preserve"> These posts were used </w:t>
+      </w:r>
+      <w:r>
+        <w:rPr>
+          <w:noProof/>
+          <w:lang w:val="en-US"/>
+        </w:rPr>
+        <w:t>as data to prove our hypothesis that</w:t>
+      </w:r>
+      <w:r>
+        <w:rPr>
+          <w:noProof/>
+          <w:lang w:val="en-US"/>
+        </w:rPr>
+        <w:t xml:space="preserve"> the major demographic of the Dawson Subreddit are</w:t>
+      </w:r>
+      <w:r>
+        <w:rPr>
+          <w:noProof/>
+          <w:lang w:val="en-US"/>
+        </w:rPr>
+        <w:t xml:space="preserve"> high-school students asking questions about Dawson College and the admission process.</w:t>
       </w:r>
     </w:p>
     <w:p>
       <w:pPr>
+        <w:spacing w:after="360"/>
         <w:rPr>
           <w:noProof/>
           <w:lang w:val="en-US"/>
@@ -142,11 +198,64 @@
           <w:noProof/>
           <w:lang w:val="en-US"/>
         </w:rPr>
-        <w:t xml:space="preserve">We searched for the most common keywords from titles by filtering out words such as computer science, cs and stop words in order to obtain efficient data that can be analyzed. We find out that the word “admission” and “program” were the most relevant keywords, which shows that redditors are interested in knowing if they are eligible to join the computer science program at Dawson.   </w:t>
+        <w:br w:type="page"/>
       </w:r>
     </w:p>
     <w:p>
       <w:pPr>
+        <w:spacing w:after="360" w:line="480" w:lineRule="auto"/>
+        <w:rPr>
+          <w:noProof/>
+          <w:lang w:val="en-US"/>
+        </w:rPr>
+      </w:pPr>
+      <w:r>
+        <w:rPr>
+          <w:noProof/>
+          <w:lang w:val="en-US"/>
+        </w:rPr>
+        <w:lastRenderedPageBreak/>
+        <w:t>We searched for the most common keywords from titles</w:t>
+      </w:r>
+      <w:r>
+        <w:rPr>
+          <w:noProof/>
+          <w:lang w:val="en-US"/>
+        </w:rPr>
+        <w:t xml:space="preserve"> and removed the already used </w:t>
+      </w:r>
+      <w:r>
+        <w:rPr>
+          <w:noProof/>
+          <w:lang w:val="en-US"/>
+        </w:rPr>
+        <w:t>filtering keywords</w:t>
+      </w:r>
+      <w:r>
+        <w:rPr>
+          <w:noProof/>
+          <w:lang w:val="en-US"/>
+        </w:rPr>
+        <w:t xml:space="preserve"> and stop words in order to obtain efficient data that can be analyzed. We </w:t>
+      </w:r>
+      <w:r>
+        <w:rPr>
+          <w:noProof/>
+          <w:lang w:val="en-US"/>
+        </w:rPr>
+        <w:t>found</w:t>
+      </w:r>
+      <w:r>
+        <w:rPr>
+          <w:noProof/>
+          <w:lang w:val="en-US"/>
+        </w:rPr>
+        <w:t xml:space="preserve"> out that the word “admission” and “program” were the most relevant keywords, which shows that redditors are interested in knowing if they are eligible to join the computer science program at Dawson.</w:t>
+      </w:r>
+    </w:p>
+    <w:p>
+      <w:pPr>
+        <w:spacing w:after="360" w:line="480" w:lineRule="auto"/>
         <w:rPr>
           <w:noProof/>
           <w:lang w:val="en-US"/>
@@ -209,47 +318,41 @@
     </w:p>
     <w:p>
       <w:pPr>
+        <w:spacing w:after="360"/>
         <w:rPr>
           <w:noProof/>
           <w:lang w:val="en-US"/>
         </w:rPr>
       </w:pPr>
+      <w:r>
+        <w:rPr>
+          <w:noProof/>
+          <w:lang w:val="en-US"/>
+        </w:rPr>
+        <w:br w:type="page"/>
+      </w:r>
     </w:p>
     <w:p>
       <w:pPr>
-        <w:rPr>
-          <w:noProof/>
+        <w:spacing w:after="360" w:line="480" w:lineRule="auto"/>
+        <w:rPr>
           <w:lang w:val="en-US"/>
         </w:rPr>
       </w:pPr>
-    </w:p>
-    <w:p>
-      <w:pPr>
-        <w:rPr>
-          <w:noProof/>
-          <w:lang w:val="en-US"/>
-        </w:rPr>
-      </w:pPr>
-    </w:p>
-    <w:p>
-      <w:pPr>
-        <w:rPr>
-          <w:lang w:val="en-US"/>
-        </w:rPr>
-      </w:pPr>
-      <w:r>
-        <w:rPr>
-          <w:noProof/>
-          <w:lang w:val="en-US"/>
-        </w:rPr>
+      <w:r>
+        <w:rPr>
+          <w:noProof/>
+          <w:lang w:val="en-US"/>
+        </w:rPr>
+        <w:lastRenderedPageBreak/>
         <w:drawing>
-          <wp:anchor distT="0" distB="0" distL="114300" distR="114300" simplePos="0" relativeHeight="251659264" behindDoc="0" locked="0" layoutInCell="1" allowOverlap="1" wp14:anchorId="0A63C368" wp14:editId="50A44DC9">
+          <wp:anchor distT="0" distB="0" distL="114300" distR="114300" simplePos="0" relativeHeight="251659264" behindDoc="0" locked="0" layoutInCell="1" allowOverlap="1" wp14:anchorId="0A63C368" wp14:editId="7BF900D7">
             <wp:simplePos x="0" y="0"/>
             <wp:positionH relativeFrom="margin">
               <wp:align>left</wp:align>
             </wp:positionH>
             <wp:positionV relativeFrom="paragraph">
-              <wp:posOffset>3424627</wp:posOffset>
+              <wp:posOffset>4211955</wp:posOffset>
             </wp:positionV>
             <wp:extent cx="3841750" cy="3924935"/>
             <wp:effectExtent l="0" t="0" r="6350" b="0"/>
@@ -416,7 +519,19 @@
         <w:rPr>
           <w:lang w:val="en-US"/>
         </w:rPr>
-        <w:t>our thesis is correct. People mention the keyword “DES”</w:t>
+        <w:t xml:space="preserve">our </w:t>
+      </w:r>
+      <w:r>
+        <w:rPr>
+          <w:lang w:val="en-US"/>
+        </w:rPr>
+        <w:t>hypothesis</w:t>
+      </w:r>
+      <w:r>
+        <w:rPr>
+          <w:lang w:val="en-US"/>
+        </w:rPr>
+        <w:t xml:space="preserve"> is correct. People mention the keyword “DES”</w:t>
       </w:r>
       <w:r>
         <w:rPr>
@@ -428,33 +543,13 @@
         <w:rPr>
           <w:lang w:val="en-US"/>
         </w:rPr>
-        <w:t xml:space="preserve">(Diploma of Secondary Studies) up to 88 </w:t>
-      </w:r>
-      <w:proofErr w:type="gramStart"/>
-      <w:r>
-        <w:rPr>
-          <w:lang w:val="en-US"/>
-        </w:rPr>
-        <w:t>times</w:t>
-      </w:r>
-      <w:r>
-        <w:rPr>
-          <w:lang w:val="en-US"/>
-        </w:rPr>
-        <w:t xml:space="preserve"> </w:t>
-      </w:r>
-      <w:r>
-        <w:rPr>
-          <w:lang w:val="en-US"/>
-        </w:rPr>
-        <w:t>,</w:t>
-      </w:r>
-      <w:proofErr w:type="gramEnd"/>
-      <w:r>
-        <w:rPr>
-          <w:lang w:val="en-US"/>
-        </w:rPr>
-        <w:t xml:space="preserve"> “sec, and </w:t>
+        <w:t>(Diploma of Secondary Studies) up to 88 times</w:t>
+      </w:r>
+      <w:r>
+        <w:rPr>
+          <w:lang w:val="en-US"/>
+        </w:rPr>
+        <w:t xml:space="preserve">, “sec, and </w:t>
       </w:r>
       <w:r>
         <w:rPr>
@@ -471,166 +566,192 @@
     </w:p>
     <w:p>
       <w:pPr>
+        <w:spacing w:after="360" w:line="480" w:lineRule="auto"/>
         <w:rPr>
           <w:lang w:val="en-US"/>
         </w:rPr>
       </w:pPr>
+      <w:r>
+        <w:rPr>
+          <w:lang w:val="en-US"/>
+        </w:rPr>
+        <w:t xml:space="preserve">While the questions about admissions are more prominent, we observed that the least </w:t>
+      </w:r>
+      <w:r>
+        <w:rPr>
+          <w:lang w:val="en-US"/>
+        </w:rPr>
+        <w:t xml:space="preserve">common </w:t>
+      </w:r>
+      <w:r>
+        <w:rPr>
+          <w:lang w:val="en-US"/>
+        </w:rPr>
+        <w:t xml:space="preserve">keywords </w:t>
+      </w:r>
+      <w:r>
+        <w:rPr>
+          <w:lang w:val="en-US"/>
+        </w:rPr>
+        <w:t xml:space="preserve">were </w:t>
+      </w:r>
+      <w:r>
+        <w:rPr>
+          <w:lang w:val="en-US"/>
+        </w:rPr>
+        <w:t xml:space="preserve">“pathways”, </w:t>
+      </w:r>
+      <w:r>
+        <w:rPr>
+          <w:lang w:val="en-US"/>
+        </w:rPr>
+        <w:t xml:space="preserve">“bachelors”, </w:t>
+      </w:r>
+      <w:r>
+        <w:rPr>
+          <w:lang w:val="en-US"/>
+        </w:rPr>
+        <w:t xml:space="preserve">“degree” which </w:t>
+      </w:r>
+      <w:r>
+        <w:rPr>
+          <w:lang w:val="en-US"/>
+        </w:rPr>
+        <w:t xml:space="preserve">were only mentioned once. This </w:t>
+      </w:r>
+      <w:r>
+        <w:rPr>
+          <w:lang w:val="en-US"/>
+        </w:rPr>
+        <w:t>show</w:t>
+      </w:r>
+      <w:r>
+        <w:rPr>
+          <w:lang w:val="en-US"/>
+        </w:rPr>
+        <w:t>s</w:t>
+      </w:r>
+      <w:r>
+        <w:rPr>
+          <w:lang w:val="en-US"/>
+        </w:rPr>
+        <w:t xml:space="preserve"> that </w:t>
+      </w:r>
+      <w:r>
+        <w:rPr>
+          <w:lang w:val="en-US"/>
+        </w:rPr>
+        <w:t>R</w:t>
+      </w:r>
+      <w:r>
+        <w:rPr>
+          <w:lang w:val="en-US"/>
+        </w:rPr>
+        <w:t>edditors</w:t>
+      </w:r>
+      <w:r>
+        <w:rPr>
+          <w:lang w:val="en-US"/>
+        </w:rPr>
+        <w:t xml:space="preserve"> are not much interested</w:t>
+      </w:r>
+      <w:r>
+        <w:rPr>
+          <w:lang w:val="en-US"/>
+        </w:rPr>
+        <w:t xml:space="preserve"> about the career </w:t>
+      </w:r>
+      <w:r>
+        <w:rPr>
+          <w:lang w:val="en-US"/>
+        </w:rPr>
+        <w:t xml:space="preserve">path </w:t>
+      </w:r>
+      <w:r>
+        <w:rPr>
+          <w:lang w:val="en-US"/>
+        </w:rPr>
+        <w:t>that the program will lead to and the degrees that can be obtained</w:t>
+      </w:r>
+      <w:r>
+        <w:rPr>
+          <w:lang w:val="en-US"/>
+        </w:rPr>
+        <w:t xml:space="preserve"> after the program ends</w:t>
+      </w:r>
+      <w:r>
+        <w:rPr>
+          <w:lang w:val="en-US"/>
+        </w:rPr>
+        <w:t>.</w:t>
+      </w:r>
+      <w:r>
+        <w:rPr>
+          <w:lang w:val="en-US"/>
+        </w:rPr>
+        <w:t xml:space="preserve"> </w:t>
+      </w:r>
+      <w:r>
+        <w:rPr>
+          <w:lang w:val="en-US"/>
+        </w:rPr>
+        <w:lastRenderedPageBreak/>
+        <w:t xml:space="preserve">These findings coincide with our </w:t>
+      </w:r>
+      <w:r>
+        <w:rPr>
+          <w:lang w:val="en-US"/>
+        </w:rPr>
+        <w:t>hypothesis</w:t>
+      </w:r>
+      <w:r>
+        <w:rPr>
+          <w:lang w:val="en-US"/>
+        </w:rPr>
+        <w:t xml:space="preserve"> because the new or not yet admitted</w:t>
+      </w:r>
+      <w:r>
+        <w:rPr>
+          <w:lang w:val="en-US"/>
+        </w:rPr>
+        <w:t xml:space="preserve"> students</w:t>
+      </w:r>
+      <w:r>
+        <w:rPr>
+          <w:lang w:val="en-US"/>
+        </w:rPr>
+        <w:t xml:space="preserve"> are not much concerned with the pathways after the degree because they are more concerned with the admission and applying process.</w:t>
+      </w:r>
     </w:p>
     <w:p>
       <w:pPr>
+        <w:spacing w:after="360" w:line="480" w:lineRule="auto"/>
         <w:rPr>
           <w:lang w:val="en-US"/>
         </w:rPr>
       </w:pPr>
-    </w:p>
-    <w:p>
-      <w:pPr>
-        <w:rPr>
-          <w:lang w:val="en-US"/>
-        </w:rPr>
-      </w:pPr>
-    </w:p>
-    <w:p>
-      <w:pPr>
-        <w:rPr>
-          <w:lang w:val="en-US"/>
-        </w:rPr>
-      </w:pPr>
-    </w:p>
-    <w:p>
-      <w:pPr>
-        <w:rPr>
-          <w:lang w:val="en-US"/>
-        </w:rPr>
-      </w:pPr>
-      <w:r>
-        <w:rPr>
-          <w:lang w:val="en-US"/>
-        </w:rPr>
-        <w:t xml:space="preserve">While the questions about admissions are more prominent, we observed that the least keywords </w:t>
-      </w:r>
-      <w:r>
-        <w:rPr>
-          <w:lang w:val="en-US"/>
-        </w:rPr>
-        <w:t>such as</w:t>
-      </w:r>
-      <w:r>
-        <w:rPr>
-          <w:lang w:val="en-US"/>
-        </w:rPr>
-        <w:t xml:space="preserve"> “pathways”, </w:t>
-      </w:r>
-      <w:r>
-        <w:rPr>
-          <w:lang w:val="en-US"/>
-        </w:rPr>
-        <w:t xml:space="preserve">“bachelors”, </w:t>
-      </w:r>
-      <w:r>
-        <w:rPr>
-          <w:lang w:val="en-US"/>
-        </w:rPr>
-        <w:t xml:space="preserve">“degree” which show that redditors are not mostly interested about the career </w:t>
-      </w:r>
-      <w:r>
-        <w:rPr>
-          <w:lang w:val="en-US"/>
-        </w:rPr>
-        <w:t xml:space="preserve">path </w:t>
-      </w:r>
-      <w:r>
-        <w:rPr>
-          <w:lang w:val="en-US"/>
-        </w:rPr>
-        <w:t xml:space="preserve">that the program will lead to and the degrees that can be obtained with the program. </w:t>
-      </w:r>
-    </w:p>
-    <w:p>
-      <w:pPr>
-        <w:rPr>
-          <w:lang w:val="en-US"/>
-        </w:rPr>
-      </w:pPr>
-    </w:p>
-    <w:p>
-      <w:pPr>
-        <w:rPr>
-          <w:lang w:val="en-US"/>
-        </w:rPr>
-      </w:pPr>
-    </w:p>
-    <w:p>
-      <w:pPr>
-        <w:rPr>
-          <w:lang w:val="en-US"/>
-        </w:rPr>
-      </w:pPr>
-    </w:p>
-    <w:p>
-      <w:pPr>
-        <w:rPr>
-          <w:lang w:val="en-US"/>
-        </w:rPr>
-      </w:pPr>
-    </w:p>
-    <w:p>
-      <w:pPr>
-        <w:rPr>
-          <w:lang w:val="en-US"/>
-        </w:rPr>
-      </w:pPr>
-    </w:p>
-    <w:p>
-      <w:pPr>
-        <w:rPr>
-          <w:lang w:val="en-US"/>
-        </w:rPr>
-      </w:pPr>
-    </w:p>
-    <w:p>
-      <w:pPr>
-        <w:rPr>
-          <w:lang w:val="en-US"/>
-        </w:rPr>
-      </w:pPr>
-    </w:p>
-    <w:p>
-      <w:pPr>
-        <w:rPr>
-          <w:lang w:val="en-US"/>
-        </w:rPr>
-      </w:pPr>
-    </w:p>
-    <w:p>
-      <w:pPr>
-        <w:rPr>
-          <w:lang w:val="en-US"/>
-        </w:rPr>
-      </w:pPr>
-      <w:r>
-        <w:rPr>
-          <w:noProof/>
-          <w:lang w:val="en-US"/>
-        </w:rPr>
-        <w:lastRenderedPageBreak/>
+      <w:r>
+        <w:rPr>
+          <w:noProof/>
+          <w:lang w:val="en-US"/>
+        </w:rPr>
         <w:drawing>
-          <wp:anchor distT="0" distB="0" distL="114300" distR="114300" simplePos="0" relativeHeight="251660288" behindDoc="0" locked="0" layoutInCell="1" allowOverlap="1" wp14:anchorId="263F2CAA" wp14:editId="537F8E92">
+          <wp:anchor distT="0" distB="0" distL="114300" distR="114300" simplePos="0" relativeHeight="251660288" behindDoc="0" locked="0" layoutInCell="1" allowOverlap="1" wp14:anchorId="263F2CAA" wp14:editId="5296C213">
             <wp:simplePos x="0" y="0"/>
             <wp:positionH relativeFrom="margin">
               <wp:align>left</wp:align>
             </wp:positionH>
             <wp:positionV relativeFrom="paragraph">
-              <wp:posOffset>0</wp:posOffset>
+              <wp:posOffset>127000</wp:posOffset>
             </wp:positionV>
-            <wp:extent cx="3044190" cy="2482850"/>
-            <wp:effectExtent l="0" t="0" r="3810" b="0"/>
+            <wp:extent cx="3257550" cy="2656840"/>
+            <wp:effectExtent l="0" t="0" r="0" b="0"/>
             <wp:wrapThrough wrapText="bothSides">
               <wp:wrapPolygon edited="0">
                 <wp:start x="0" y="0"/>
-                <wp:lineTo x="0" y="21379"/>
-                <wp:lineTo x="21492" y="21379"/>
-                <wp:lineTo x="21492" y="0"/>
+                <wp:lineTo x="0" y="21373"/>
+                <wp:lineTo x="21474" y="21373"/>
+                <wp:lineTo x="21474" y="0"/>
                 <wp:lineTo x="0" y="0"/>
               </wp:wrapPolygon>
             </wp:wrapThrough>
@@ -661,7 +782,7 @@
                   <pic:spPr bwMode="auto">
                     <a:xfrm>
                       <a:off x="0" y="0"/>
-                      <a:ext cx="3044190" cy="2482850"/>
+                      <a:ext cx="3264923" cy="2662880"/>
                     </a:xfrm>
                     <a:prstGeom prst="rect">
                       <a:avLst/>
@@ -679,6 +800,12 @@
                 </pic:pic>
               </a:graphicData>
             </a:graphic>
+            <wp14:sizeRelH relativeFrom="margin">
+              <wp14:pctWidth>0</wp14:pctWidth>
+            </wp14:sizeRelH>
+            <wp14:sizeRelV relativeFrom="margin">
+              <wp14:pctHeight>0</wp14:pctHeight>
+            </wp14:sizeRelV>
           </wp:anchor>
         </w:drawing>
       </w:r>
@@ -698,7 +825,7 @@
         <w:rPr>
           <w:lang w:val="en-US"/>
         </w:rPr>
-        <w:t xml:space="preserve"> Semester. The only other time period that is active with 3 posts is the time between October and December</w:t>
+        <w:t xml:space="preserve"> Semester. The only other period that is active with 3 posts is the time between October and December</w:t>
       </w:r>
       <w:r>
         <w:rPr>
@@ -715,42 +842,33 @@
     </w:p>
     <w:p>
       <w:pPr>
-        <w:ind w:left="5040"/>
         <w:rPr>
           <w:lang w:val="en-US"/>
         </w:rPr>
       </w:pPr>
+      <w:r>
+        <w:rPr>
+          <w:lang w:val="en-US"/>
+        </w:rPr>
+        <w:br w:type="page"/>
+      </w:r>
     </w:p>
     <w:p>
       <w:pPr>
+        <w:spacing w:after="360" w:line="480" w:lineRule="auto"/>
         <w:ind w:left="5040"/>
         <w:rPr>
           <w:lang w:val="en-US"/>
         </w:rPr>
       </w:pPr>
-    </w:p>
-    <w:p>
-      <w:pPr>
-        <w:ind w:left="5040"/>
-        <w:rPr>
-          <w:lang w:val="en-US"/>
-        </w:rPr>
-      </w:pPr>
-    </w:p>
-    <w:p>
-      <w:pPr>
-        <w:ind w:left="5040"/>
-        <w:rPr>
-          <w:lang w:val="en-US"/>
-        </w:rPr>
-      </w:pPr>
-      <w:r>
-        <w:rPr>
-          <w:noProof/>
-          <w:lang w:val="en-US"/>
-        </w:rPr>
+      <w:r>
+        <w:rPr>
+          <w:noProof/>
+          <w:lang w:val="en-US"/>
+        </w:rPr>
+        <w:lastRenderedPageBreak/>
         <w:drawing>
-          <wp:anchor distT="0" distB="0" distL="114300" distR="114300" simplePos="0" relativeHeight="251664384" behindDoc="1" locked="0" layoutInCell="1" allowOverlap="1" wp14:anchorId="44DEA411" wp14:editId="639E39B0">
+          <wp:anchor distT="0" distB="0" distL="114300" distR="114300" simplePos="0" relativeHeight="251664384" behindDoc="1" locked="0" layoutInCell="1" allowOverlap="1" wp14:anchorId="44DEA411" wp14:editId="168692F8">
             <wp:simplePos x="0" y="0"/>
             <wp:positionH relativeFrom="margin">
               <wp:align>left</wp:align>
@@ -825,17 +943,139 @@
       </w:r>
       <w:r>
         <w:rPr>
+          <w:lang w:val="en-US"/>
+        </w:rPr>
+        <w:t>A</w:t>
+      </w:r>
+      <w:r>
+        <w:rPr>
+          <w:lang w:val="en-US"/>
+        </w:rPr>
+        <w:t xml:space="preserve">ccording to the keywords that we collected from the comments, other redditors respond if people can get in the program </w:t>
+      </w:r>
+      <w:r>
+        <w:rPr>
+          <w:lang w:val="en-US"/>
+        </w:rPr>
+        <w:t>with the words “don’t” and “get” They also recommend</w:t>
+      </w:r>
+      <w:r>
+        <w:rPr>
+          <w:lang w:val="en-US"/>
+        </w:rPr>
+        <w:t xml:space="preserve"> which choice </w:t>
+      </w:r>
+      <w:r>
+        <w:rPr>
+          <w:lang w:val="en-US"/>
+        </w:rPr>
+        <w:t xml:space="preserve">to do </w:t>
+      </w:r>
+      <w:r>
+        <w:rPr>
+          <w:lang w:val="en-US"/>
+        </w:rPr>
+        <w:t>if they do not get into the program</w:t>
+      </w:r>
+      <w:r>
+        <w:rPr>
+          <w:lang w:val="en-US"/>
+        </w:rPr>
+        <w:t xml:space="preserve"> with the words </w:t>
+      </w:r>
+      <w:r>
+        <w:rPr>
+          <w:lang w:val="en-US"/>
+        </w:rPr>
+        <w:t xml:space="preserve">like </w:t>
+      </w:r>
+      <w:r>
+        <w:rPr>
+          <w:lang w:val="en-US"/>
+        </w:rPr>
+        <w:t>“program”</w:t>
+      </w:r>
+      <w:r>
+        <w:rPr>
+          <w:lang w:val="en-US"/>
+        </w:rPr>
+        <w:t>,</w:t>
+      </w:r>
+      <w:r>
+        <w:rPr>
+          <w:lang w:val="en-US"/>
+        </w:rPr>
+        <w:t xml:space="preserve"> “choice”</w:t>
+      </w:r>
+      <w:r>
+        <w:rPr>
+          <w:lang w:val="en-US"/>
+        </w:rPr>
+        <w:t xml:space="preserve"> and “want”</w:t>
+      </w:r>
+      <w:r>
+        <w:rPr>
+          <w:lang w:val="en-US"/>
+        </w:rPr>
+        <w:t>.</w:t>
+      </w:r>
+      <w:r>
+        <w:rPr>
+          <w:lang w:val="en-US"/>
+        </w:rPr>
+        <w:t xml:space="preserve"> </w:t>
+      </w:r>
+      <w:r>
+        <w:rPr>
+          <w:lang w:val="en-US"/>
+        </w:rPr>
+        <w:t xml:space="preserve"> </w:t>
+      </w:r>
+      <w:r>
+        <w:rPr>
+          <w:lang w:val="en-US"/>
+        </w:rPr>
+        <w:t xml:space="preserve">The comments </w:t>
+      </w:r>
+      <w:r>
+        <w:rPr>
+          <w:lang w:val="en-US"/>
+        </w:rPr>
+        <w:t>are usually</w:t>
+      </w:r>
+      <w:r>
+        <w:rPr>
+          <w:lang w:val="en-US"/>
+        </w:rPr>
+        <w:t xml:space="preserve"> shorter than </w:t>
+      </w:r>
+      <w:r>
+        <w:rPr>
+          <w:lang w:val="en-US"/>
+        </w:rPr>
+        <w:t>submissions.</w:t>
+      </w:r>
+    </w:p>
+    <w:p>
+      <w:pPr>
+        <w:spacing w:after="360" w:line="480" w:lineRule="auto"/>
+        <w:rPr>
+          <w:lang w:val="en-US"/>
+        </w:rPr>
+      </w:pPr>
+      <w:r>
+        <w:rPr>
           <w:noProof/>
           <w:lang w:val="en-US"/>
         </w:rPr>
         <w:drawing>
-          <wp:anchor distT="0" distB="0" distL="114300" distR="114300" simplePos="0" relativeHeight="251663360" behindDoc="1" locked="0" layoutInCell="1" allowOverlap="1" wp14:anchorId="36B32071" wp14:editId="132549E1">
+          <wp:anchor distT="0" distB="0" distL="114300" distR="114300" simplePos="0" relativeHeight="251665408" behindDoc="1" locked="0" layoutInCell="1" allowOverlap="1" wp14:anchorId="36B32071" wp14:editId="623C14B3">
             <wp:simplePos x="0" y="0"/>
-            <wp:positionH relativeFrom="margin">
-              <wp:align>center</wp:align>
+            <wp:positionH relativeFrom="column">
+              <wp:posOffset>-635000</wp:posOffset>
             </wp:positionH>
             <wp:positionV relativeFrom="paragraph">
-              <wp:posOffset>3344545</wp:posOffset>
+              <wp:posOffset>53975</wp:posOffset>
             </wp:positionV>
             <wp:extent cx="4162425" cy="2266950"/>
             <wp:effectExtent l="0" t="0" r="9525" b="0"/>
@@ -890,143 +1130,17 @@
                 </pic:pic>
               </a:graphicData>
             </a:graphic>
-            <wp14:sizeRelH relativeFrom="margin">
-              <wp14:pctWidth>0</wp14:pctWidth>
-            </wp14:sizeRelH>
-            <wp14:sizeRelV relativeFrom="margin">
-              <wp14:pctHeight>0</wp14:pctHeight>
-            </wp14:sizeRelV>
           </wp:anchor>
         </w:drawing>
-      </w:r>
-      <w:r>
-        <w:rPr>
-          <w:lang w:val="en-US"/>
-        </w:rPr>
-        <w:t>A</w:t>
-      </w:r>
-      <w:r>
-        <w:rPr>
-          <w:lang w:val="en-US"/>
-        </w:rPr>
-        <w:t xml:space="preserve">ccording to the keywords that we collected from the comments, other redditors respond if people can get in the program </w:t>
-      </w:r>
-      <w:r>
-        <w:rPr>
-          <w:lang w:val="en-US"/>
-        </w:rPr>
-        <w:t>with the words “don’t” and “get” They also recommend</w:t>
-      </w:r>
-      <w:r>
-        <w:rPr>
-          <w:lang w:val="en-US"/>
-        </w:rPr>
-        <w:t xml:space="preserve"> which choice </w:t>
-      </w:r>
-      <w:r>
-        <w:rPr>
-          <w:lang w:val="en-US"/>
-        </w:rPr>
-        <w:t xml:space="preserve">to do </w:t>
-      </w:r>
-      <w:r>
-        <w:rPr>
-          <w:lang w:val="en-US"/>
-        </w:rPr>
-        <w:t>if they do not get into the program</w:t>
-      </w:r>
-      <w:r>
-        <w:rPr>
-          <w:lang w:val="en-US"/>
-        </w:rPr>
-        <w:t xml:space="preserve"> with the words </w:t>
-      </w:r>
-      <w:r>
-        <w:rPr>
-          <w:lang w:val="en-US"/>
-        </w:rPr>
-        <w:t xml:space="preserve">like </w:t>
-      </w:r>
-      <w:r>
-        <w:rPr>
-          <w:lang w:val="en-US"/>
-        </w:rPr>
-        <w:t>“program”</w:t>
-      </w:r>
-      <w:r>
-        <w:rPr>
-          <w:lang w:val="en-US"/>
-        </w:rPr>
-        <w:t>,</w:t>
-      </w:r>
-      <w:r>
-        <w:rPr>
-          <w:lang w:val="en-US"/>
-        </w:rPr>
-        <w:t xml:space="preserve"> “choice”</w:t>
-      </w:r>
-      <w:r>
-        <w:rPr>
-          <w:lang w:val="en-US"/>
-        </w:rPr>
-        <w:t xml:space="preserve"> and “want”</w:t>
-      </w:r>
-      <w:r>
-        <w:rPr>
-          <w:lang w:val="en-US"/>
-        </w:rPr>
-        <w:t>.</w:t>
-      </w:r>
-      <w:r>
-        <w:rPr>
-          <w:lang w:val="en-US"/>
-        </w:rPr>
-        <w:t xml:space="preserve"> </w:t>
-      </w:r>
-      <w:r>
-        <w:rPr>
-          <w:lang w:val="en-US"/>
-        </w:rPr>
-        <w:t xml:space="preserve"> </w:t>
-      </w:r>
-      <w:r>
-        <w:rPr>
-          <w:lang w:val="en-US"/>
-        </w:rPr>
-        <w:t xml:space="preserve">The comments </w:t>
-      </w:r>
-      <w:r>
-        <w:rPr>
-          <w:lang w:val="en-US"/>
-        </w:rPr>
-        <w:t>are usually</w:t>
-      </w:r>
-      <w:r>
-        <w:rPr>
-          <w:lang w:val="en-US"/>
-        </w:rPr>
-        <w:t xml:space="preserve"> shorter than </w:t>
-      </w:r>
-      <w:r>
-        <w:rPr>
-          <w:lang w:val="en-US"/>
-        </w:rPr>
-        <w:t>submissions.</w:t>
       </w:r>
     </w:p>
     <w:p>
       <w:pPr>
+        <w:spacing w:after="360" w:line="480" w:lineRule="auto"/>
         <w:rPr>
           <w:lang w:val="en-US"/>
         </w:rPr>
       </w:pPr>
-      <w:r>
-        <w:rPr>
-          <w:lang w:val="en-US"/>
-        </w:rPr>
-        <w:lastRenderedPageBreak/>
-        <w:br w:type="textWrapping" w:clear="all"/>
-      </w:r>
     </w:p>
     <w:sectPr>
       <w:pgSz w:w="12240" w:h="15840"/>
@@ -1441,6 +1555,27 @@
       <w:lang w:val="fr-CA"/>
     </w:rPr>
   </w:style>
+  <w:style w:type="paragraph" w:styleId="Heading1">
+    <w:name w:val="heading 1"/>
+    <w:basedOn w:val="Normal"/>
+    <w:next w:val="Normal"/>
+    <w:link w:val="Heading1Char"/>
+    <w:uiPriority w:val="9"/>
+    <w:qFormat/>
+    <w:rsid w:val="00F14DBB"/>
+    <w:pPr>
+      <w:keepNext/>
+      <w:keepLines/>
+      <w:spacing w:before="240" w:after="0"/>
+      <w:outlineLvl w:val="0"/>
+    </w:pPr>
+    <w:rPr>
+      <w:rFonts w:asciiTheme="majorHAnsi" w:eastAsiaTheme="majorEastAsia" w:hAnsiTheme="majorHAnsi" w:cstheme="majorBidi"/>
+      <w:color w:val="2F5496" w:themeColor="accent1" w:themeShade="BF"/>
+      <w:sz w:val="32"/>
+      <w:szCs w:val="32"/>
+    </w:rPr>
+  </w:style>
   <w:style w:type="character" w:default="1" w:styleId="DefaultParagraphFont">
     <w:name w:val="Default Paragraph Font"/>
     <w:uiPriority w:val="1"/>
@@ -1467,6 +1602,20 @@
     <w:uiPriority w:val="99"/>
     <w:semiHidden/>
     <w:unhideWhenUsed/>
+  </w:style>
+  <w:style w:type="character" w:customStyle="1" w:styleId="Heading1Char">
+    <w:name w:val="Heading 1 Char"/>
+    <w:basedOn w:val="DefaultParagraphFont"/>
+    <w:link w:val="Heading1"/>
+    <w:uiPriority w:val="9"/>
+    <w:rsid w:val="00F14DBB"/>
+    <w:rPr>
+      <w:rFonts w:asciiTheme="majorHAnsi" w:eastAsiaTheme="majorEastAsia" w:hAnsiTheme="majorHAnsi" w:cstheme="majorBidi"/>
+      <w:color w:val="2F5496" w:themeColor="accent1" w:themeShade="BF"/>
+      <w:sz w:val="32"/>
+      <w:szCs w:val="32"/>
+      <w:lang w:val="fr-CA"/>
+    </w:rPr>
   </w:style>
 </w:styles>
 </file>

</xml_diff>